<commit_message>
Add documentation on upgrading
</commit_message>
<xml_diff>
--- a/Documentation/VPA 12 Terminal Software Update Instructions.docx
+++ b/Documentation/VPA 12 Terminal Software Update Instructions.docx
@@ -73,7 +73,10 @@
         <w:pStyle w:val="NoSpacing"/>
       </w:pPr>
       <w:r>
-        <w:t>Terminal software S301-12 22-July-2014</w:t>
+        <w:t>Terminal software S301-12 25</w:t>
+      </w:r>
+      <w:r>
+        <w:t>-July-2014</w:t>
       </w:r>
     </w:p>
     <w:p>
@@ -111,7 +114,15 @@
         </w:numPr>
       </w:pPr>
       <w:r>
-        <w:t>Relieve any pressure on the system</w:t>
+        <w:t xml:space="preserve">Relieve any pressure </w:t>
+      </w:r>
+      <w:r>
+        <w:t>i</w:t>
+      </w:r>
+      <w:bookmarkStart w:id="0" w:name="_GoBack"/>
+      <w:bookmarkEnd w:id="0"/>
+      <w:r>
+        <w:t>n the system</w:t>
       </w:r>
     </w:p>
     <w:p>
@@ -125,6 +136,9 @@
       <w:r>
         <w:t>Turn the VPA off</w:t>
       </w:r>
+      <w:r>
+        <w:t xml:space="preserve"> using the switch on the back of the controller.</w:t>
+      </w:r>
     </w:p>
     <w:p>
       <w:pPr>
@@ -189,7 +203,15 @@
         <w:t xml:space="preserve"> ratio</w:t>
       </w:r>
       <w:r>
-        <w:t xml:space="preserve"> are attached to the VPA. </w:t>
+        <w:t xml:space="preserve"> are attached to </w:t>
+      </w:r>
+      <w:proofErr w:type="gramStart"/>
+      <w:r>
+        <w:t>the</w:t>
+      </w:r>
+      <w:proofErr w:type="gramEnd"/>
+      <w:r>
+        <w:t xml:space="preserve"> VPA. </w:t>
       </w:r>
       <w:r>
         <w:t xml:space="preserve">Use the drop down list to select the correct transducer and gear reducer ratio. </w:t>
@@ -240,27 +262,240 @@
         </w:numPr>
       </w:pPr>
       <w:r>
-        <w:t xml:space="preserve">The download process takes about 30 seconds, when </w:t>
-      </w:r>
-      <w:r>
-        <w:t>prompted power the pump off, then back on to apply the changes.</w:t>
-      </w:r>
-      <w:bookmarkStart w:id="0" w:name="_GoBack"/>
-      <w:bookmarkEnd w:id="0"/>
-    </w:p>
-    <w:p>
-      <w:pPr>
-        <w:pStyle w:val="ListParagraph"/>
-      </w:pPr>
-    </w:p>
-    <w:p/>
-    <w:p>
-      <w:pPr>
-        <w:pStyle w:val="Heading2"/>
+        <w:t xml:space="preserve">The download process takes about 30 seconds, when prompted </w:t>
+      </w:r>
+      <w:r>
+        <w:t xml:space="preserve">use the switch on the back of the controller to </w:t>
+      </w:r>
+      <w:r>
+        <w:t>p</w:t>
+      </w:r>
+      <w:r>
+        <w:t>ower the pump off, then back on.</w:t>
+      </w:r>
+    </w:p>
+    <w:p>
+      <w:pPr>
+        <w:pStyle w:val="NoSpacing"/>
+        <w:jc w:val="center"/>
+        <w:rPr>
+          <w:noProof/>
+        </w:rPr>
+      </w:pPr>
+      <w:r>
+        <w:rPr>
+          <w:noProof/>
+        </w:rPr>
+        <w:lastRenderedPageBreak/>
+        <w:drawing>
+          <wp:inline distT="0" distB="0" distL="0" distR="0" wp14:anchorId="729BD567" wp14:editId="5F56B379">
+            <wp:extent cx="1728437" cy="2306632"/>
+            <wp:effectExtent l="0" t="0" r="5715" b="0"/>
+            <wp:docPr id="4" name="Picture 4"/>
+            <wp:cNvGraphicFramePr>
+              <a:graphicFrameLocks xmlns:a="http://schemas.openxmlformats.org/drawingml/2006/main" noChangeAspect="1"/>
+            </wp:cNvGraphicFramePr>
+            <a:graphic xmlns:a="http://schemas.openxmlformats.org/drawingml/2006/main">
+              <a:graphicData uri="http://schemas.openxmlformats.org/drawingml/2006/picture">
+                <pic:pic xmlns:pic="http://schemas.openxmlformats.org/drawingml/2006/picture">
+                  <pic:nvPicPr>
+                    <pic:cNvPr id="0" name="Picture 6"/>
+                    <pic:cNvPicPr>
+                      <a:picLocks noChangeAspect="1" noChangeArrowheads="1"/>
+                    </pic:cNvPicPr>
+                  </pic:nvPicPr>
+                  <pic:blipFill>
+                    <a:blip r:embed="rId9" cstate="print">
+                      <a:extLst>
+                        <a:ext uri="{28A0092B-C50C-407E-A947-70E740481C1C}">
+                          <a14:useLocalDpi xmlns:a14="http://schemas.microsoft.com/office/drawing/2010/main" val="0"/>
+                        </a:ext>
+                      </a:extLst>
+                    </a:blip>
+                    <a:srcRect/>
+                    <a:stretch>
+                      <a:fillRect/>
+                    </a:stretch>
+                  </pic:blipFill>
+                  <pic:spPr bwMode="auto">
+                    <a:xfrm>
+                      <a:off x="0" y="0"/>
+                      <a:ext cx="1741651" cy="2324266"/>
+                    </a:xfrm>
+                    <a:prstGeom prst="rect">
+                      <a:avLst/>
+                    </a:prstGeom>
+                    <a:noFill/>
+                    <a:ln>
+                      <a:noFill/>
+                    </a:ln>
+                  </pic:spPr>
+                </pic:pic>
+              </a:graphicData>
+            </a:graphic>
+          </wp:inline>
+        </w:drawing>
+      </w:r>
+    </w:p>
+    <w:p>
+      <w:pPr>
+        <w:pStyle w:val="NoSpacing"/>
+        <w:jc w:val="center"/>
+        <w:rPr>
+          <w:noProof/>
+        </w:rPr>
+      </w:pPr>
+      <w:r>
+        <w:rPr>
+          <w:noProof/>
+        </w:rPr>
+        <w:t>Controller and Gear Reducer</w:t>
+      </w:r>
+    </w:p>
+    <w:p>
+      <w:pPr>
+        <w:pStyle w:val="NoSpacing"/>
+        <w:jc w:val="center"/>
+      </w:pPr>
+      <w:r>
+        <w:rPr>
+          <w:noProof/>
+        </w:rPr>
+        <w:drawing>
+          <wp:inline distT="0" distB="0" distL="0" distR="0" wp14:anchorId="23B5F773" wp14:editId="16E2C036">
+            <wp:extent cx="1774311" cy="2366317"/>
+            <wp:effectExtent l="0" t="0" r="0" b="0"/>
+            <wp:docPr id="3" name="Picture 3"/>
+            <wp:cNvGraphicFramePr>
+              <a:graphicFrameLocks xmlns:a="http://schemas.openxmlformats.org/drawingml/2006/main" noChangeAspect="1"/>
+            </wp:cNvGraphicFramePr>
+            <a:graphic xmlns:a="http://schemas.openxmlformats.org/drawingml/2006/main">
+              <a:graphicData uri="http://schemas.openxmlformats.org/drawingml/2006/picture">
+                <pic:pic xmlns:pic="http://schemas.openxmlformats.org/drawingml/2006/picture">
+                  <pic:nvPicPr>
+                    <pic:cNvPr id="0" name="Picture 5"/>
+                    <pic:cNvPicPr>
+                      <a:picLocks noChangeAspect="1" noChangeArrowheads="1"/>
+                    </pic:cNvPicPr>
+                  </pic:nvPicPr>
+                  <pic:blipFill>
+                    <a:blip r:embed="rId10" cstate="print">
+                      <a:extLst>
+                        <a:ext uri="{28A0092B-C50C-407E-A947-70E740481C1C}">
+                          <a14:useLocalDpi xmlns:a14="http://schemas.microsoft.com/office/drawing/2010/main" val="0"/>
+                        </a:ext>
+                      </a:extLst>
+                    </a:blip>
+                    <a:srcRect/>
+                    <a:stretch>
+                      <a:fillRect/>
+                    </a:stretch>
+                  </pic:blipFill>
+                  <pic:spPr bwMode="auto">
+                    <a:xfrm>
+                      <a:off x="0" y="0"/>
+                      <a:ext cx="1775324" cy="2367668"/>
+                    </a:xfrm>
+                    <a:prstGeom prst="rect">
+                      <a:avLst/>
+                    </a:prstGeom>
+                    <a:noFill/>
+                    <a:ln>
+                      <a:noFill/>
+                    </a:ln>
+                  </pic:spPr>
+                </pic:pic>
+              </a:graphicData>
+            </a:graphic>
+          </wp:inline>
+        </w:drawing>
+      </w:r>
+    </w:p>
+    <w:p>
+      <w:pPr>
+        <w:pStyle w:val="NoSpacing"/>
+        <w:jc w:val="center"/>
+        <w:rPr>
+          <w:noProof/>
+        </w:rPr>
+      </w:pPr>
+      <w:r>
+        <w:t>Delta Pressure Transducer</w:t>
+      </w:r>
+    </w:p>
+    <w:p>
+      <w:pPr>
+        <w:jc w:val="center"/>
+      </w:pPr>
+      <w:r>
+        <w:rPr>
+          <w:noProof/>
+        </w:rPr>
+        <w:drawing>
+          <wp:inline distT="0" distB="0" distL="0" distR="0">
+            <wp:extent cx="1923574" cy="2565384"/>
+            <wp:effectExtent l="0" t="0" r="635" b="6985"/>
+            <wp:docPr id="5" name="Picture 5"/>
+            <wp:cNvGraphicFramePr>
+              <a:graphicFrameLocks xmlns:a="http://schemas.openxmlformats.org/drawingml/2006/main" noChangeAspect="1"/>
+            </wp:cNvGraphicFramePr>
+            <a:graphic xmlns:a="http://schemas.openxmlformats.org/drawingml/2006/main">
+              <a:graphicData uri="http://schemas.openxmlformats.org/drawingml/2006/picture">
+                <pic:pic xmlns:pic="http://schemas.openxmlformats.org/drawingml/2006/picture">
+                  <pic:nvPicPr>
+                    <pic:cNvPr id="0" name="Picture 7"/>
+                    <pic:cNvPicPr>
+                      <a:picLocks noChangeAspect="1" noChangeArrowheads="1"/>
+                    </pic:cNvPicPr>
+                  </pic:nvPicPr>
+                  <pic:blipFill>
+                    <a:blip r:embed="rId11" cstate="print">
+                      <a:extLst>
+                        <a:ext uri="{28A0092B-C50C-407E-A947-70E740481C1C}">
+                          <a14:useLocalDpi xmlns:a14="http://schemas.microsoft.com/office/drawing/2010/main" val="0"/>
+                        </a:ext>
+                      </a:extLst>
+                    </a:blip>
+                    <a:srcRect/>
+                    <a:stretch>
+                      <a:fillRect/>
+                    </a:stretch>
+                  </pic:blipFill>
+                  <pic:spPr bwMode="auto">
+                    <a:xfrm rot="10800000">
+                      <a:off x="0" y="0"/>
+                      <a:ext cx="1929035" cy="2572667"/>
+                    </a:xfrm>
+                    <a:prstGeom prst="rect">
+                      <a:avLst/>
+                    </a:prstGeom>
+                    <a:noFill/>
+                    <a:ln>
+                      <a:noFill/>
+                    </a:ln>
+                  </pic:spPr>
+                </pic:pic>
+              </a:graphicData>
+            </a:graphic>
+          </wp:inline>
+        </w:drawing>
+      </w:r>
+    </w:p>
+    <w:p>
+      <w:pPr>
+        <w:jc w:val="center"/>
+      </w:pPr>
+      <w:r>
+        <w:t>Regular Transducer</w:t>
+      </w:r>
+    </w:p>
+    <w:p>
+      <w:pPr>
+        <w:jc w:val="center"/>
       </w:pPr>
     </w:p>
     <w:sectPr>
-      <w:footerReference w:type="default" r:id="rId9"/>
+      <w:footerReference w:type="default" r:id="rId12"/>
       <w:pgSz w:w="12240" w:h="15840"/>
       <w:pgMar w:top="1440" w:right="1440" w:bottom="1440" w:left="1440" w:header="720" w:footer="720" w:gutter="0"/>
       <w:cols w:space="720"/>
@@ -1190,6 +1425,36 @@
     <w:uiPriority w:val="99"/>
     <w:rsid w:val="00CF3F40"/>
   </w:style>
+  <w:style w:type="paragraph" w:styleId="BalloonText">
+    <w:name w:val="Balloon Text"/>
+    <w:basedOn w:val="Normal"/>
+    <w:link w:val="BalloonTextChar"/>
+    <w:uiPriority w:val="99"/>
+    <w:semiHidden/>
+    <w:unhideWhenUsed/>
+    <w:rsid w:val="00442973"/>
+    <w:pPr>
+      <w:spacing w:after="0" w:line="240" w:lineRule="auto"/>
+    </w:pPr>
+    <w:rPr>
+      <w:rFonts w:ascii="Segoe UI" w:hAnsi="Segoe UI" w:cs="Segoe UI"/>
+      <w:sz w:val="18"/>
+      <w:szCs w:val="18"/>
+    </w:rPr>
+  </w:style>
+  <w:style w:type="character" w:customStyle="1" w:styleId="BalloonTextChar">
+    <w:name w:val="Balloon Text Char"/>
+    <w:basedOn w:val="DefaultParagraphFont"/>
+    <w:link w:val="BalloonText"/>
+    <w:uiPriority w:val="99"/>
+    <w:semiHidden/>
+    <w:rsid w:val="00442973"/>
+    <w:rPr>
+      <w:rFonts w:ascii="Segoe UI" w:hAnsi="Segoe UI" w:cs="Segoe UI"/>
+      <w:sz w:val="18"/>
+      <w:szCs w:val="18"/>
+    </w:rPr>
+  </w:style>
 </w:styles>
 </file>
 
@@ -1273,6 +1538,13 @@
     <w:pitch w:val="variable"/>
     <w:sig w:usb0="A00002EF" w:usb1="4000207B" w:usb2="00000000" w:usb3="00000000" w:csb0="0000019F" w:csb1="00000000"/>
   </w:font>
+  <w:font w:name="Segoe UI">
+    <w:panose1 w:val="020B0502040204020203"/>
+    <w:charset w:val="00"/>
+    <w:family w:val="swiss"/>
+    <w:pitch w:val="variable"/>
+    <w:sig w:usb0="E4002EFF" w:usb1="C000E47F" w:usb2="00000009" w:usb3="00000000" w:csb0="000001FF" w:csb1="00000000"/>
+  </w:font>
 </w:fonts>
 </file>
 
@@ -1295,6 +1567,7 @@
     <w:rsid w:val="005E75F1"/>
     <w:rsid w:val="00873C3C"/>
     <w:rsid w:val="009B22EC"/>
+    <w:rsid w:val="00BF288F"/>
   </w:rsids>
   <m:mathPr>
     <m:mathFont m:val="Cambria Math"/>
@@ -2028,7 +2301,7 @@
 </file>
 
 <file path=customXml/itemProps1.xml><?xml version="1.0" encoding="utf-8"?>
-<ds:datastoreItem xmlns:ds="http://schemas.openxmlformats.org/officeDocument/2006/customXml" ds:itemID="{25155E19-AF09-4B48-BDAA-0160D89730B0}">
+<ds:datastoreItem xmlns:ds="http://schemas.openxmlformats.org/officeDocument/2006/customXml" ds:itemID="{3EFF9C85-5DF6-44E7-A55F-A8495440F245}">
   <ds:schemaRefs>
     <ds:schemaRef ds:uri="http://schemas.openxmlformats.org/officeDocument/2006/bibliography"/>
   </ds:schemaRefs>

</xml_diff>

<commit_message>
VPA 12 bug fix
Pressure mode wasn't stopping most of the time. We now don't prematurely
end thread 5 when stopping pressure mode. (changes to the galil code
stored on the g-72)
</commit_message>
<xml_diff>
--- a/Documentation/VPA 12 Terminal Software Update Instructions.docx
+++ b/Documentation/VPA 12 Terminal Software Update Instructions.docx
@@ -119,8 +119,6 @@
       <w:r>
         <w:t>i</w:t>
       </w:r>
-      <w:bookmarkStart w:id="0" w:name="_GoBack"/>
-      <w:bookmarkEnd w:id="0"/>
       <w:r>
         <w:t>n the system</w:t>
       </w:r>
@@ -203,15 +201,7 @@
         <w:t xml:space="preserve"> ratio</w:t>
       </w:r>
       <w:r>
-        <w:t xml:space="preserve"> are attached to </w:t>
-      </w:r>
-      <w:proofErr w:type="gramStart"/>
-      <w:r>
-        <w:t>the</w:t>
-      </w:r>
-      <w:proofErr w:type="gramEnd"/>
-      <w:r>
-        <w:t xml:space="preserve"> VPA. </w:t>
+        <w:t xml:space="preserve"> are attached to the VPA. </w:t>
       </w:r>
       <w:r>
         <w:t xml:space="preserve">Use the drop down list to select the correct transducer and gear reducer ratio. </w:t>
@@ -488,11 +478,8 @@
       <w:r>
         <w:t>Regular Transducer</w:t>
       </w:r>
-    </w:p>
-    <w:p>
-      <w:pPr>
-        <w:jc w:val="center"/>
-      </w:pPr>
+      <w:bookmarkStart w:id="0" w:name="_GoBack"/>
+      <w:bookmarkEnd w:id="0"/>
     </w:p>
     <w:sectPr>
       <w:footerReference w:type="default" r:id="rId12"/>
@@ -701,7 +688,7 @@
               <w:sz w:val="18"/>
               <w:szCs w:val="18"/>
             </w:rPr>
-            <w:t>1</w:t>
+            <w:t>2</w:t>
           </w:r>
           <w:r>
             <w:rPr>
@@ -1542,8 +1529,9 @@
     <w:panose1 w:val="020B0502040204020203"/>
     <w:charset w:val="00"/>
     <w:family w:val="swiss"/>
+    <w:notTrueType/>
     <w:pitch w:val="variable"/>
-    <w:sig w:usb0="E4002EFF" w:usb1="C000E47F" w:usb2="00000009" w:usb3="00000000" w:csb0="000001FF" w:csb1="00000000"/>
+    <w:sig w:usb0="00000003" w:usb1="00000000" w:usb2="00000000" w:usb3="00000000" w:csb0="00000001" w:csb1="00000000"/>
   </w:font>
 </w:fonts>
 </file>
@@ -1565,6 +1553,7 @@
     <w:rsidRoot w:val="00873C3C"/>
     <w:rsid w:val="00443F8F"/>
     <w:rsid w:val="005E75F1"/>
+    <w:rsid w:val="00804419"/>
     <w:rsid w:val="00873C3C"/>
     <w:rsid w:val="009B22EC"/>
     <w:rsid w:val="00BF288F"/>
@@ -2301,7 +2290,7 @@
 </file>
 
 <file path=customXml/itemProps1.xml><?xml version="1.0" encoding="utf-8"?>
-<ds:datastoreItem xmlns:ds="http://schemas.openxmlformats.org/officeDocument/2006/customXml" ds:itemID="{3EFF9C85-5DF6-44E7-A55F-A8495440F245}">
+<ds:datastoreItem xmlns:ds="http://schemas.openxmlformats.org/officeDocument/2006/customXml" ds:itemID="{A971A1F2-8DD0-4D4F-BB6A-DDA277521D7E}">
   <ds:schemaRefs>
     <ds:schemaRef ds:uri="http://schemas.openxmlformats.org/officeDocument/2006/bibliography"/>
   </ds:schemaRefs>

</xml_diff>